<commit_message>
Team Profile Single Doc
Includes all Graphs & Tables
</commit_message>
<xml_diff>
--- a/Team Profile/Team Profile Single Doc.docx
+++ b/Team Profile/Team Profile Single Doc.docx
@@ -1210,7 +1210,7 @@
     <w:p>
       <w:r>
         <w:drawing>
-          <wp:inline wp14:editId="2FF0248A" wp14:anchorId="7D42A86D">
+          <wp:inline wp14:editId="569E670A" wp14:anchorId="7D42A86D">
             <wp:extent cx="4572000" cy="1209675"/>
             <wp:effectExtent l="0" t="0" r="0" b="0"/>
             <wp:docPr id="21374379" name="Picture 21374379" title=""/>
@@ -1225,7 +1225,7 @@
                     <pic:cNvPicPr/>
                   </pic:nvPicPr>
                   <pic:blipFill>
-                    <a:blip r:embed="R90c883614b0347c5">
+                    <a:blip r:embed="R0768fc44bec2404d">
                       <a:extLst xmlns:a="http://schemas.openxmlformats.org/drawingml/2006/main">
                         <a:ext uri="{28A0092B-C50C-407E-A947-70E740481C1C}">
                           <a14:useLocalDpi xmlns:a14="http://schemas.microsoft.com/office/drawing/2010/main" val="0"/>
@@ -1436,7 +1436,7 @@
       </w:pPr>
       <w:r>
         <w:drawing>
-          <wp:inline wp14:editId="319CB657" wp14:anchorId="4CEE6A55">
+          <wp:inline wp14:editId="095D94D3" wp14:anchorId="4CEE6A55">
             <wp:extent cx="4572000" cy="1209675"/>
             <wp:effectExtent l="0" t="0" r="0" b="0"/>
             <wp:docPr id="263825165" name="" title=""/>
@@ -1451,7 +1451,7 @@
                     <pic:cNvPicPr/>
                   </pic:nvPicPr>
                   <pic:blipFill>
-                    <a:blip r:embed="Rba03f52cd68d4306">
+                    <a:blip r:embed="Rd17f956840104ae2">
                       <a:extLst xmlns:a="http://schemas.openxmlformats.org/drawingml/2006/main">
                         <a:ext xmlns:a="http://schemas.openxmlformats.org/drawingml/2006/main" uri="{28A0092B-C50C-407E-A947-70E740481C1C}">
                           <a14:useLocalDpi xmlns:a14="http://schemas.microsoft.com/office/drawing/2010/main" val="0"/>
@@ -1488,7 +1488,39 @@
       </w:r>
       <w:r>
         <w:rPr/>
-        <w:t>u know at first, I was ignorant of the entirety of these tests. As I find myself reading through, I fit the profile. There are things in this that I have made myself aware of that I could not put to words, that somebody has already done, in a way that makes sense. A virtuoso is someone with Introverted, Observant, Thinking, and Prospecting personality traits. They tend to have an individualistic mindset, pursuing goals without needing much external connection.</w:t>
+        <w:t>u know at first, I was ignorant of the entirety of these tests. As I find myself reading through, I fit the profile. There are things in this</w:t>
+      </w:r>
+      <w:r>
+        <w:rPr/>
+        <w:t xml:space="preserve"> report</w:t>
+      </w:r>
+      <w:r>
+        <w:rPr/>
+        <w:t xml:space="preserve"> that I have made myself aware of</w:t>
+      </w:r>
+      <w:r>
+        <w:rPr/>
+        <w:t>,</w:t>
+      </w:r>
+      <w:r>
+        <w:rPr/>
+        <w:t xml:space="preserve"> </w:t>
+      </w:r>
+      <w:r>
+        <w:rPr/>
+        <w:t>but</w:t>
+      </w:r>
+      <w:r>
+        <w:rPr/>
+        <w:t xml:space="preserve"> I could not put to words</w:t>
+      </w:r>
+      <w:r>
+        <w:rPr/>
+        <w:t>.</w:t>
+      </w:r>
+      <w:r>
+        <w:rPr/>
+        <w:t xml:space="preserve"> A virtuoso is someone with Introverted, Observant, Thinking, and Prospecting personality traits. They tend to have an individualistic mindset, pursuing goals without needing much external connection.</w:t>
       </w:r>
     </w:p>
     <w:p>
@@ -1514,7 +1546,7 @@
       </w:pPr>
       <w:r>
         <w:drawing>
-          <wp:inline wp14:editId="626CE8FE" wp14:anchorId="1A4FE8C8">
+          <wp:inline wp14:editId="1D3D8CEC" wp14:anchorId="1A4FE8C8">
             <wp:extent cx="4572000" cy="1543050"/>
             <wp:effectExtent l="0" t="0" r="0" b="0"/>
             <wp:docPr id="916697550" name="" title=""/>
@@ -1529,7 +1561,7 @@
                     <pic:cNvPicPr/>
                   </pic:nvPicPr>
                   <pic:blipFill>
-                    <a:blip r:embed="R0e69660a80f54cee">
+                    <a:blip r:embed="R3e956ed9d6134b79">
                       <a:extLst xmlns:a="http://schemas.openxmlformats.org/drawingml/2006/main">
                         <a:ext xmlns:a="http://schemas.openxmlformats.org/drawingml/2006/main" uri="{28A0092B-C50C-407E-A947-70E740481C1C}">
                           <a14:useLocalDpi xmlns:a14="http://schemas.microsoft.com/office/drawing/2010/main" val="0"/>
@@ -1589,9 +1621,6 @@
     <w:p>
       <w:pPr>
         <w:pStyle w:val="Normal"/>
-        <w:numPr>
-          <w:numId w:val="0"/>
-        </w:numPr>
       </w:pPr>
       <w:r>
         <w:rPr/>
@@ -1604,6 +1633,14 @@
       <w:r>
         <w:rPr/>
         <w:t xml:space="preserve">I had scored high extroversion and emotional stability. </w:t>
+      </w:r>
+      <w:r>
+        <w:rPr/>
+        <w:t xml:space="preserve">I wouldn’t say that I am either extroverted or introverted I sit in the middle and have moments of each. </w:t>
+      </w:r>
+      <w:r>
+        <w:rPr/>
+        <w:t xml:space="preserve">But I agree with the emotional stability. </w:t>
       </w:r>
     </w:p>
     <w:p>
@@ -1724,7 +1761,7 @@
       </w:pPr>
       <w:r>
         <w:drawing>
-          <wp:inline wp14:editId="68C179C6" wp14:anchorId="416128E4">
+          <wp:inline wp14:editId="2D392468" wp14:anchorId="416128E4">
             <wp:extent cx="4572000" cy="1314450"/>
             <wp:effectExtent l="0" t="0" r="0" b="0"/>
             <wp:docPr id="603311263" name="Picture 603311263" title=""/>
@@ -1739,7 +1776,7 @@
                     <pic:cNvPicPr/>
                   </pic:nvPicPr>
                   <pic:blipFill>
-                    <a:blip r:embed="R0e181b1478144b04">
+                    <a:blip r:embed="R873779b23648474e">
                       <a:extLst xmlns:a="http://schemas.openxmlformats.org/drawingml/2006/main">
                         <a:ext uri="{28A0092B-C50C-407E-A947-70E740481C1C}">
                           <a14:useLocalDpi xmlns:a14="http://schemas.microsoft.com/office/drawing/2010/main" val="0"/>
@@ -1824,7 +1861,7 @@
     <w:p>
       <w:r>
         <w:drawing>
-          <wp:inline wp14:editId="22D97FBB" wp14:anchorId="323A36CA">
+          <wp:inline wp14:editId="2BE1B97D" wp14:anchorId="323A36CA">
             <wp:extent cx="3933825" cy="1393230"/>
             <wp:effectExtent l="0" t="0" r="0" b="0"/>
             <wp:docPr id="2004190813" name="Picture 2004190813" title=""/>
@@ -1839,7 +1876,7 @@
                     <pic:cNvPicPr/>
                   </pic:nvPicPr>
                   <pic:blipFill>
-                    <a:blip r:embed="Rf30fadb7e7c841be">
+                    <a:blip r:embed="R0627da85d1164793">
                       <a:extLst xmlns:a="http://schemas.openxmlformats.org/drawingml/2006/main">
                         <a:ext uri="{28A0092B-C50C-407E-A947-70E740481C1C}">
                           <a14:useLocalDpi xmlns:a14="http://schemas.microsoft.com/office/drawing/2010/main" val="0"/>
@@ -2032,123 +2069,281 @@
     <w:p>
       <w:pPr>
         <w:pStyle w:val="Subtitle"/>
+      </w:pPr>
+      <w:r>
+        <w:rPr/>
+        <w:t>M</w:t>
+      </w:r>
+      <w:r>
+        <w:rPr/>
+        <w:t>yers-Briggs Results</w:t>
+      </w:r>
+    </w:p>
+    <w:p>
+      <w:pPr>
+        <w:pStyle w:val="Normal"/>
+      </w:pPr>
+      <w:r>
+        <w:drawing>
+          <wp:inline wp14:editId="4BA5ACC3" wp14:anchorId="4358330D">
+            <wp:extent cx="4572000" cy="1190625"/>
+            <wp:effectExtent l="0" t="0" r="0" b="0"/>
+            <wp:docPr id="1777730571" name="" title=""/>
+            <wp:cNvGraphicFramePr>
+              <a:graphicFrameLocks noChangeAspect="1"/>
+            </wp:cNvGraphicFramePr>
+            <a:graphic>
+              <a:graphicData uri="http://schemas.openxmlformats.org/drawingml/2006/picture">
+                <pic:pic>
+                  <pic:nvPicPr>
+                    <pic:cNvPr id="0" name=""/>
+                    <pic:cNvPicPr/>
+                  </pic:nvPicPr>
+                  <pic:blipFill>
+                    <a:blip r:embed="R7db553e5f447473e">
+                      <a:extLst xmlns:a="http://schemas.openxmlformats.org/drawingml/2006/main">
+                        <a:ext xmlns:a="http://schemas.openxmlformats.org/drawingml/2006/main" uri="{28A0092B-C50C-407E-A947-70E740481C1C}">
+                          <a14:useLocalDpi xmlns:a14="http://schemas.microsoft.com/office/drawing/2010/main" val="0"/>
+                        </a:ext>
+                      </a:extLst>
+                    </a:blip>
+                    <a:stretch>
+                      <a:fillRect/>
+                    </a:stretch>
+                  </pic:blipFill>
+                  <pic:spPr>
+                    <a:xfrm rot="0" flipH="0" flipV="0">
+                      <a:off x="0" y="0"/>
+                      <a:ext cx="4572000" cy="1190625"/>
+                    </a:xfrm>
+                    <a:prstGeom prst="rect">
+                      <a:avLst/>
+                    </a:prstGeom>
+                  </pic:spPr>
+                </pic:pic>
+              </a:graphicData>
+            </a:graphic>
+          </wp:inline>
+        </w:drawing>
+      </w:r>
+    </w:p>
+    <w:p>
+      <w:pPr>
+        <w:pStyle w:val="Normal"/>
+      </w:pPr>
+      <w:r>
+        <w:rPr/>
+        <w:t>My learning style results indicate that I am a “Logician” (INTP-A/INTP/T)</w:t>
+      </w:r>
+      <w:r>
+        <w:rPr/>
+        <w:t xml:space="preserve">. </w:t>
+      </w:r>
+      <w:r>
+        <w:rPr/>
+        <w:t xml:space="preserve">A closer look at logicians show that they </w:t>
+      </w:r>
+      <w:r>
+        <w:rPr/>
+        <w:t xml:space="preserve">often </w:t>
+      </w:r>
+      <w:r>
+        <w:rPr/>
+        <w:t xml:space="preserve">have unique perspectives and vigorous </w:t>
+      </w:r>
+      <w:r>
+        <w:rPr/>
+        <w:t xml:space="preserve">intellect. Logicians tend to think a lot about things and their minds constantly buzz with idea, questions and insights. </w:t>
+      </w:r>
+      <w:r>
+        <w:rPr/>
+        <w:t>Logicians tend to be introverts and tire out when having to excessively socialize. I find the last point to be very true.</w:t>
+      </w:r>
+      <w:r>
+        <w:rPr/>
+        <w:t xml:space="preserve"> </w:t>
+      </w:r>
+    </w:p>
+    <w:p>
+      <w:pPr>
+        <w:pStyle w:val="Subtitle"/>
         <w:rPr>
           <w:rFonts w:ascii="Calibri" w:hAnsi="Calibri" w:eastAsia="Yu Mincho" w:cs="Arial"/>
           <w:color w:val="5A5A5A"/>
         </w:rPr>
       </w:pPr>
       <w:r>
-        <w:t>MBTI Test Results (Top 3)</w:t>
-      </w:r>
-    </w:p>
-    <w:p>
-      <w:pPr>
-        <w:pStyle w:val="ListParagraph"/>
-        <w:numPr>
-          <w:ilvl w:val="0"/>
-          <w:numId w:val="3"/>
-        </w:numPr>
-        <w:rPr>
-          <w:rFonts w:eastAsiaTheme="minorEastAsia"/>
-        </w:rPr>
-      </w:pPr>
-      <w:r>
-        <w:t>ENTJ – The Commander</w:t>
-      </w:r>
-    </w:p>
-    <w:p>
-      <w:pPr>
-        <w:pStyle w:val="ListParagraph"/>
-        <w:numPr>
-          <w:ilvl w:val="0"/>
-          <w:numId w:val="3"/>
-        </w:numPr>
-      </w:pPr>
-      <w:r>
-        <w:t>ENTP – The Inventor</w:t>
-      </w:r>
-    </w:p>
-    <w:p>
-      <w:pPr>
-        <w:pStyle w:val="ListParagraph"/>
-        <w:numPr>
-          <w:ilvl w:val="0"/>
-          <w:numId w:val="3"/>
-        </w:numPr>
-      </w:pPr>
-      <w:r>
-        <w:t>INTP – The Architect</w:t>
+        <w:rPr/>
+        <w:t>Learning Style Test Results:</w:t>
+      </w:r>
+    </w:p>
+    <w:p>
+      <w:pPr>
+        <w:pStyle w:val="Normal"/>
+      </w:pPr>
+      <w:r>
+        <w:drawing>
+          <wp:inline wp14:editId="48729881" wp14:anchorId="24AA7A16">
+            <wp:extent cx="4572000" cy="1666875"/>
+            <wp:effectExtent l="0" t="0" r="0" b="0"/>
+            <wp:docPr id="911949074" name="" title=""/>
+            <wp:cNvGraphicFramePr>
+              <a:graphicFrameLocks noChangeAspect="1"/>
+            </wp:cNvGraphicFramePr>
+            <a:graphic>
+              <a:graphicData uri="http://schemas.openxmlformats.org/drawingml/2006/picture">
+                <pic:pic>
+                  <pic:nvPicPr>
+                    <pic:cNvPr id="0" name=""/>
+                    <pic:cNvPicPr/>
+                  </pic:nvPicPr>
+                  <pic:blipFill>
+                    <a:blip r:embed="R656ee2c59c634f78">
+                      <a:extLst xmlns:a="http://schemas.openxmlformats.org/drawingml/2006/main">
+                        <a:ext xmlns:a="http://schemas.openxmlformats.org/drawingml/2006/main" uri="{28A0092B-C50C-407E-A947-70E740481C1C}">
+                          <a14:useLocalDpi xmlns:a14="http://schemas.microsoft.com/office/drawing/2010/main" val="0"/>
+                        </a:ext>
+                      </a:extLst>
+                    </a:blip>
+                    <a:stretch>
+                      <a:fillRect/>
+                    </a:stretch>
+                  </pic:blipFill>
+                  <pic:spPr>
+                    <a:xfrm rot="0" flipH="0" flipV="0">
+                      <a:off x="0" y="0"/>
+                      <a:ext cx="4572000" cy="1666875"/>
+                    </a:xfrm>
+                    <a:prstGeom prst="rect">
+                      <a:avLst/>
+                    </a:prstGeom>
+                  </pic:spPr>
+                </pic:pic>
+              </a:graphicData>
+            </a:graphic>
+          </wp:inline>
+        </w:drawing>
+      </w:r>
+    </w:p>
+    <w:p>
+      <w:pPr>
+        <w:pStyle w:val="Normal"/>
+      </w:pPr>
+      <w:r>
+        <w:rPr/>
+        <w:t>My learning style test results show that my primary learning style is Kinesthetic. This means that I learn via doing things</w:t>
+      </w:r>
+      <w:r>
+        <w:rPr/>
+        <w:t>. Kinesthetic learners are better at learning through hand on experiences and often get bored with traditional textbook learning.</w:t>
+      </w:r>
+      <w:r>
+        <w:rPr/>
+        <w:t xml:space="preserve"> My secondary learning style is Visual, which is as the name implies, means I lean better through seeing things. Visual learners tend to benefit greatly from teachin</w:t>
+      </w:r>
+      <w:r>
+        <w:rPr/>
+        <w:t>g that utilizes illustrations, charts, diagrams, videos, etc. In my past years of schoolin</w:t>
+      </w:r>
+      <w:r>
+        <w:rPr/>
+        <w:t xml:space="preserve">g and in my personal life I have </w:t>
+      </w:r>
+      <w:r>
+        <w:rPr/>
+        <w:t>found</w:t>
+      </w:r>
+      <w:r>
+        <w:rPr/>
+        <w:t xml:space="preserve"> physical and visual learning to be the easiest way for me to pick up things.</w:t>
       </w:r>
     </w:p>
     <w:p>
       <w:pPr>
         <w:pStyle w:val="Subtitle"/>
-        <w:rPr>
-          <w:rFonts w:ascii="Calibri" w:hAnsi="Calibri" w:eastAsia="Yu Mincho" w:cs="Arial"/>
-          <w:color w:val="5A5A5A"/>
-        </w:rPr>
-      </w:pPr>
-      <w:r>
-        <w:lastRenderedPageBreak/>
-        <w:t>Learning Style Test Results:</w:t>
-      </w:r>
-    </w:p>
-    <w:p>
-      <w:pPr>
-        <w:pStyle w:val="ListParagraph"/>
-        <w:numPr>
-          <w:ilvl w:val="0"/>
-          <w:numId w:val="2"/>
-        </w:numPr>
-        <w:rPr>
-          <w:rFonts w:eastAsiaTheme="minorEastAsia"/>
-        </w:rPr>
-      </w:pPr>
-      <w:r>
-        <w:t>Kinesthetic (40%)</w:t>
-      </w:r>
-    </w:p>
-    <w:p>
-      <w:pPr>
-        <w:pStyle w:val="ListParagraph"/>
-        <w:numPr>
-          <w:ilvl w:val="0"/>
-          <w:numId w:val="2"/>
-        </w:numPr>
-      </w:pPr>
-      <w:r>
-        <w:t>Visual (33%)</w:t>
-      </w:r>
-    </w:p>
-    <w:p>
-      <w:pPr>
-        <w:pStyle w:val="ListParagraph"/>
-        <w:numPr>
-          <w:ilvl w:val="0"/>
-          <w:numId w:val="2"/>
-        </w:numPr>
-      </w:pPr>
-      <w:r>
-        <w:t>Auditory (27%)</w:t>
-      </w:r>
-    </w:p>
-    <w:p>
-      <w:pPr>
-        <w:pStyle w:val="Subtitle"/>
-      </w:pPr>
-      <w:r>
+      </w:pPr>
+      <w:r>
+        <w:rPr/>
         <w:t xml:space="preserve">How this information may be of </w:t>
       </w:r>
       <w:r>
+        <w:rPr/>
         <w:t>helpful</w:t>
       </w:r>
       <w:r>
+        <w:rPr/>
         <w:t xml:space="preserve"> to the group</w:t>
       </w:r>
     </w:p>
     <w:p>
-      <w:r>
-        <w:t>In terms my behavior on a team, these results would indicate that I would be most likely to be a in strategic leadership position. Because I have scored very high on the emotional intelligence test, specifically in social awareness and relationship management, I am highly likely to pursue a diplomatic approach when dealing with conflict within a group rather than acting with aggression. My high emotional score also means that I can maintain fantastic working relationships with each of my group members through active understanding of their concerns, empathy.</w:t>
+      <w:pPr>
+        <w:pStyle w:val="Normal"/>
+      </w:pPr>
+      <w:r>
+        <w:rPr/>
+        <w:t xml:space="preserve">This information </w:t>
+      </w:r>
+      <w:r>
+        <w:rPr/>
+        <w:t>will be helpful to the team as I can provide</w:t>
+      </w:r>
+      <w:r>
+        <w:rPr/>
+        <w:t xml:space="preserve"> solutions with my</w:t>
+      </w:r>
+      <w:r>
+        <w:rPr/>
+        <w:t xml:space="preserve"> unique perspectives to problems that may arise during the </w:t>
+      </w:r>
+      <w:r>
+        <w:rPr/>
+        <w:t>coursework</w:t>
+      </w:r>
+      <w:r>
+        <w:rPr/>
+        <w:t>.</w:t>
+      </w:r>
+      <w:r>
+        <w:rPr/>
+        <w:t xml:space="preserve"> Logicians tend to </w:t>
+      </w:r>
+      <w:r>
+        <w:rPr/>
+        <w:t>analyze</w:t>
+      </w:r>
+      <w:r>
+        <w:rPr/>
+        <w:t xml:space="preserve"> everything they come across and then can be helpful when there are difficult tasks that need to be tackled as I could </w:t>
+      </w:r>
+      <w:r>
+        <w:rPr/>
+        <w:t>potentially</w:t>
+      </w:r>
+      <w:r>
+        <w:rPr/>
+        <w:t xml:space="preserve"> </w:t>
+      </w:r>
+      <w:r>
+        <w:rPr/>
+        <w:t xml:space="preserve">help find solutions that others may have missed. As well as being overly analytical, logicians are very open minded. This benefits the team as it means I am always open to other members suggestions </w:t>
+      </w:r>
+      <w:r>
+        <w:rPr/>
+        <w:t xml:space="preserve">and will most likely agree with other </w:t>
+      </w:r>
+      <w:proofErr w:type="gramStart"/>
+      <w:r>
+        <w:rPr/>
+        <w:t>peoples</w:t>
+      </w:r>
+      <w:proofErr w:type="gramEnd"/>
+      <w:r>
+        <w:rPr/>
+        <w:t xml:space="preserve"> idea, so long as they are supported by sound reasoning.</w:t>
+      </w:r>
+      <w:r>
+        <w:rPr/>
+        <w:t xml:space="preserve"> Logicians are however a little more on the introverted side which means that I could become disconnected from my team members especially during team meeting so that is something that I will watch out for.</w:t>
       </w:r>
     </w:p>
     <w:p>
@@ -2236,7 +2431,7 @@
     <w:p>
       <w:r>
         <w:drawing>
-          <wp:inline wp14:editId="1DB007B2" wp14:anchorId="1185F10C">
+          <wp:inline wp14:editId="2228DDBA" wp14:anchorId="1185F10C">
             <wp:extent cx="4572000" cy="1238250"/>
             <wp:effectExtent l="0" t="0" r="0" b="0"/>
             <wp:docPr id="743850918" name="Picture 743850918" title=""/>
@@ -2251,7 +2446,7 @@
                     <pic:cNvPicPr/>
                   </pic:nvPicPr>
                   <pic:blipFill>
-                    <a:blip r:embed="Rde10c9910ea44326">
+                    <a:blip r:embed="R1aa99dab63704a1b">
                       <a:extLst xmlns:a="http://schemas.openxmlformats.org/drawingml/2006/main">
                         <a:ext uri="{28A0092B-C50C-407E-A947-70E740481C1C}">
                           <a14:useLocalDpi xmlns:a14="http://schemas.microsoft.com/office/drawing/2010/main" val="0"/>
@@ -2349,7 +2544,7 @@
       </w:pPr>
       <w:r>
         <w:drawing>
-          <wp:inline wp14:editId="53FB4F9E" wp14:anchorId="5D9673C8">
+          <wp:inline wp14:editId="669C0D00" wp14:anchorId="5D9673C8">
             <wp:extent cx="4572000" cy="1666875"/>
             <wp:effectExtent l="0" t="0" r="0" b="0"/>
             <wp:docPr id="1712326566" name="" title=""/>
@@ -2364,10 +2559,10 @@
                     <pic:cNvPicPr/>
                   </pic:nvPicPr>
                   <pic:blipFill>
-                    <a:blip r:embed="R3f786b5946de46bf">
-                      <a:extLst>
+                    <a:blip r:embed="Rfc90475d1f5f40f5">
+                      <a:extLst xmlns:a="http://schemas.openxmlformats.org/drawingml/2006/main">
                         <a:ext xmlns:a="http://schemas.openxmlformats.org/drawingml/2006/main" uri="{28A0092B-C50C-407E-A947-70E740481C1C}">
-                          <a14:useLocalDpi val="0"/>
+                          <a14:useLocalDpi xmlns:a14="http://schemas.microsoft.com/office/drawing/2010/main" val="0"/>
                         </a:ext>
                       </a:extLst>
                     </a:blip>
@@ -2376,7 +2571,7 @@
                     </a:stretch>
                   </pic:blipFill>
                   <pic:spPr>
-                    <a:xfrm>
+                    <a:xfrm rot="0" flipH="0" flipV="0">
                       <a:off x="0" y="0"/>
                       <a:ext cx="4572000" cy="1666875"/>
                     </a:xfrm>
@@ -2575,7 +2770,7 @@
     <w:p>
       <w:r>
         <w:drawing>
-          <wp:inline wp14:editId="3EE1D2D3" wp14:anchorId="2E34EC63">
+          <wp:inline wp14:editId="149E8425" wp14:anchorId="2E34EC63">
             <wp:extent cx="4572000" cy="1171575"/>
             <wp:effectExtent l="0" t="0" r="0" b="0"/>
             <wp:docPr id="864927084" name="Picture 864927084" title=""/>
@@ -2590,7 +2785,7 @@
                     <pic:cNvPicPr/>
                   </pic:nvPicPr>
                   <pic:blipFill>
-                    <a:blip r:embed="R53927491c69d43e4">
+                    <a:blip r:embed="Ra2f5841ed1d34844">
                       <a:extLst xmlns:a="http://schemas.openxmlformats.org/drawingml/2006/main">
                         <a:ext uri="{28A0092B-C50C-407E-A947-70E740481C1C}">
                           <a14:useLocalDpi xmlns:a14="http://schemas.microsoft.com/office/drawing/2010/main" val="0"/>
@@ -2671,14 +2866,12 @@
         </w:rPr>
         <w:t xml:space="preserve">spontaneity and flexibility over being planned and </w:t>
       </w:r>
-      <w:proofErr w:type="spellStart"/>
-      <w:r>
-        <w:rPr>
-          <w:rFonts w:ascii="Calibri" w:hAnsi="Calibri" w:eastAsia="Calibri" w:cs="Calibri"/>
-        </w:rPr>
-        <w:t>organised</w:t>
-      </w:r>
-      <w:proofErr w:type="spellEnd"/>
+      <w:r>
+        <w:rPr>
+          <w:rFonts w:ascii="Calibri" w:hAnsi="Calibri" w:eastAsia="Calibri" w:cs="Calibri"/>
+        </w:rPr>
+        <w:t>organized</w:t>
+      </w:r>
       <w:r>
         <w:rPr>
           <w:rFonts w:ascii="Calibri" w:hAnsi="Calibri" w:eastAsia="Calibri" w:cs="Calibri"/>
@@ -2708,7 +2901,7 @@
     <w:p>
       <w:r>
         <w:drawing>
-          <wp:inline wp14:editId="7309D74E" wp14:anchorId="5C5F297F">
+          <wp:inline wp14:editId="7627A779" wp14:anchorId="5C5F297F">
             <wp:extent cx="4572000" cy="1619250"/>
             <wp:effectExtent l="0" t="0" r="0" b="0"/>
             <wp:docPr id="55409042" name="Picture 55409042" title=""/>
@@ -2723,7 +2916,7 @@
                     <pic:cNvPicPr/>
                   </pic:nvPicPr>
                   <pic:blipFill>
-                    <a:blip r:embed="R87eb575a089d4dbf">
+                    <a:blip r:embed="Rd5a240d42b8945ce">
                       <a:extLst xmlns:a="http://schemas.openxmlformats.org/drawingml/2006/main">
                         <a:ext uri="{28A0092B-C50C-407E-A947-70E740481C1C}">
                           <a14:useLocalDpi xmlns:a14="http://schemas.microsoft.com/office/drawing/2010/main" val="0"/>
@@ -2762,6 +2955,86 @@
         </w:rPr>
         <w:t>My learning style is primarily Kinesthetic and Visual, which means I like to learn hands on and experiment with problems manually. For instance, instead of looking up a guide on how to fix a broken headset, I would much rather the challenge of taking it apart and learning about it along the way.</w:t>
       </w:r>
+    </w:p>
+    <w:p>
+      <w:pPr>
+        <w:pStyle w:val="Normal"/>
+        <w:rPr>
+          <w:rFonts w:ascii="Calibri" w:hAnsi="Calibri" w:eastAsia="Calibri" w:cs="Calibri"/>
+        </w:rPr>
+      </w:pPr>
+    </w:p>
+    <w:p>
+      <w:pPr>
+        <w:pStyle w:val="Subtitle"/>
+        <w:rPr>
+          <w:rFonts w:ascii="Calibri" w:hAnsi="Calibri" w:eastAsia="Yu Mincho" w:cs="Arial"/>
+          <w:color w:val="5A5A5A"/>
+        </w:rPr>
+      </w:pPr>
+      <w:r>
+        <w:rPr/>
+        <w:t>Big 5 Personality Test Result</w:t>
+      </w:r>
+    </w:p>
+    <w:p>
+      <w:pPr>
+        <w:pStyle w:val="Normal"/>
+        <w:rPr>
+          <w:rFonts w:ascii="Calibri" w:hAnsi="Calibri" w:eastAsia="Calibri" w:cs="Calibri"/>
+        </w:rPr>
+      </w:pPr>
+      <w:r>
+        <w:drawing>
+          <wp:inline wp14:editId="31C1E4F8" wp14:anchorId="6630EAEC">
+            <wp:extent cx="4572000" cy="1057275"/>
+            <wp:effectExtent l="0" t="0" r="0" b="0"/>
+            <wp:docPr id="1631803593" name="" title=""/>
+            <wp:cNvGraphicFramePr>
+              <a:graphicFrameLocks noChangeAspect="1"/>
+            </wp:cNvGraphicFramePr>
+            <a:graphic>
+              <a:graphicData uri="http://schemas.openxmlformats.org/drawingml/2006/picture">
+                <pic:pic>
+                  <pic:nvPicPr>
+                    <pic:cNvPr id="0" name=""/>
+                    <pic:cNvPicPr/>
+                  </pic:nvPicPr>
+                  <pic:blipFill>
+                    <a:blip r:embed="Rafb0628619f34901">
+                      <a:extLst>
+                        <a:ext xmlns:a="http://schemas.openxmlformats.org/drawingml/2006/main" uri="{28A0092B-C50C-407E-A947-70E740481C1C}">
+                          <a14:useLocalDpi val="0"/>
+                        </a:ext>
+                      </a:extLst>
+                    </a:blip>
+                    <a:stretch>
+                      <a:fillRect/>
+                    </a:stretch>
+                  </pic:blipFill>
+                  <pic:spPr>
+                    <a:xfrm>
+                      <a:off x="0" y="0"/>
+                      <a:ext cx="4572000" cy="1057275"/>
+                    </a:xfrm>
+                    <a:prstGeom prst="rect">
+                      <a:avLst/>
+                    </a:prstGeom>
+                  </pic:spPr>
+                </pic:pic>
+              </a:graphicData>
+            </a:graphic>
+          </wp:inline>
+        </w:drawing>
+      </w:r>
+    </w:p>
+    <w:p>
+      <w:pPr>
+        <w:pStyle w:val="Normal"/>
+        <w:rPr>
+          <w:rFonts w:ascii="Calibri" w:hAnsi="Calibri" w:eastAsia="Calibri" w:cs="Calibri"/>
+        </w:rPr>
+      </w:pPr>
     </w:p>
     <w:p>
       <w:pPr>
@@ -4551,8 +4824,8 @@
 </file>
 
 <file path=customXml/item1.xml><?xml version="1.0" encoding="utf-8"?>
-<ct:contentTypeSchema xmlns:ct="http://schemas.microsoft.com/office/2006/metadata/contentType" xmlns:ma="http://schemas.microsoft.com/office/2006/metadata/properties/metaAttributes" ct:_="" ma:_="" ma:contentTypeName="Document" ma:contentTypeID="0x010100244A255E19AC6E4190DF173228AF423A" ma:contentTypeVersion="4" ma:contentTypeDescription="Create a new document." ma:contentTypeScope="" ma:versionID="09e4ee4226edb6951518abf5ce8c9db8">
-  <xsd:schema xmlns:xsd="http://www.w3.org/2001/XMLSchema" xmlns:xs="http://www.w3.org/2001/XMLSchema" xmlns:p="http://schemas.microsoft.com/office/2006/metadata/properties" xmlns:ns2="22ced1af-4845-4a53-848c-a3128283d70c" targetNamespace="http://schemas.microsoft.com/office/2006/metadata/properties" ma:root="true" ma:fieldsID="49819ba3fe096f7c90381f7448c90998" ns2:_="">
+<ct:contentTypeSchema xmlns:ct="http://schemas.microsoft.com/office/2006/metadata/contentType" xmlns:ma="http://schemas.microsoft.com/office/2006/metadata/properties/metaAttributes" ct:_="" ma:_="" ma:contentTypeName="Document" ma:contentTypeID="0x010100244A255E19AC6E4190DF173228AF423A" ma:contentTypeVersion="9" ma:contentTypeDescription="Create a new document." ma:contentTypeScope="" ma:versionID="e37c5064449e8b407d367886a84ebbab">
+  <xsd:schema xmlns:xsd="http://www.w3.org/2001/XMLSchema" xmlns:xs="http://www.w3.org/2001/XMLSchema" xmlns:p="http://schemas.microsoft.com/office/2006/metadata/properties" xmlns:ns2="22ced1af-4845-4a53-848c-a3128283d70c" targetNamespace="http://schemas.microsoft.com/office/2006/metadata/properties" ma:root="true" ma:fieldsID="b18f7d0e4904d04928d5c1fbc20b0eda" ns2:_="">
     <xsd:import namespace="22ced1af-4845-4a53-848c-a3128283d70c"/>
     <xsd:element name="properties">
       <xsd:complexType>
@@ -4564,6 +4837,11 @@
                 <xsd:element ref="ns2:MediaServiceFastMetadata" minOccurs="0"/>
                 <xsd:element ref="ns2:MediaServiceAutoKeyPoints" minOccurs="0"/>
                 <xsd:element ref="ns2:MediaServiceKeyPoints" minOccurs="0"/>
+                <xsd:element ref="ns2:MediaServiceDateTaken" minOccurs="0"/>
+                <xsd:element ref="ns2:MediaServiceAutoTags" minOccurs="0"/>
+                <xsd:element ref="ns2:MediaServiceOCR" minOccurs="0"/>
+                <xsd:element ref="ns2:MediaServiceGenerationTime" minOccurs="0"/>
+                <xsd:element ref="ns2:MediaServiceEventHashCode" minOccurs="0"/>
               </xsd:all>
             </xsd:complexType>
           </xsd:element>
@@ -4594,6 +4872,33 @@
         <xsd:restriction base="dms:Note">
           <xsd:maxLength value="255"/>
         </xsd:restriction>
+      </xsd:simpleType>
+    </xsd:element>
+    <xsd:element name="MediaServiceDateTaken" ma:index="12" nillable="true" ma:displayName="MediaServiceDateTaken" ma:hidden="true" ma:internalName="MediaServiceDateTaken" ma:readOnly="true">
+      <xsd:simpleType>
+        <xsd:restriction base="dms:Text"/>
+      </xsd:simpleType>
+    </xsd:element>
+    <xsd:element name="MediaServiceAutoTags" ma:index="13" nillable="true" ma:displayName="Tags" ma:internalName="MediaServiceAutoTags" ma:readOnly="true">
+      <xsd:simpleType>
+        <xsd:restriction base="dms:Text"/>
+      </xsd:simpleType>
+    </xsd:element>
+    <xsd:element name="MediaServiceOCR" ma:index="14" nillable="true" ma:displayName="Extracted Text" ma:internalName="MediaServiceOCR" ma:readOnly="true">
+      <xsd:simpleType>
+        <xsd:restriction base="dms:Note">
+          <xsd:maxLength value="255"/>
+        </xsd:restriction>
+      </xsd:simpleType>
+    </xsd:element>
+    <xsd:element name="MediaServiceGenerationTime" ma:index="15" nillable="true" ma:displayName="MediaServiceGenerationTime" ma:hidden="true" ma:internalName="MediaServiceGenerationTime" ma:readOnly="true">
+      <xsd:simpleType>
+        <xsd:restriction base="dms:Text"/>
+      </xsd:simpleType>
+    </xsd:element>
+    <xsd:element name="MediaServiceEventHashCode" ma:index="16" nillable="true" ma:displayName="MediaServiceEventHashCode" ma:hidden="true" ma:internalName="MediaServiceEventHashCode" ma:readOnly="true">
+      <xsd:simpleType>
+        <xsd:restriction base="dms:Text"/>
       </xsd:simpleType>
     </xsd:element>
   </xsd:schema>
@@ -4716,21 +5021,7 @@
 </file>
 
 <file path=customXml/itemProps1.xml><?xml version="1.0" encoding="utf-8"?>
-<ds:datastoreItem xmlns:ds="http://schemas.openxmlformats.org/officeDocument/2006/customXml" ds:itemID="{E79C5AF2-AEB0-460B-B5D1-677004816A11}">
-  <ds:schemaRefs>
-    <ds:schemaRef ds:uri="http://schemas.microsoft.com/office/2006/metadata/contentType"/>
-    <ds:schemaRef ds:uri="http://schemas.microsoft.com/office/2006/metadata/properties/metaAttributes"/>
-    <ds:schemaRef ds:uri="http://www.w3.org/2001/XMLSchema"/>
-    <ds:schemaRef ds:uri="http://schemas.microsoft.com/office/2006/metadata/properties"/>
-    <ds:schemaRef ds:uri="22ced1af-4845-4a53-848c-a3128283d70c"/>
-    <ds:schemaRef ds:uri="http://schemas.microsoft.com/office/2006/documentManagement/types"/>
-    <ds:schemaRef ds:uri="http://schemas.microsoft.com/office/infopath/2007/PartnerControls"/>
-    <ds:schemaRef ds:uri="http://schemas.openxmlformats.org/package/2006/metadata/core-properties"/>
-    <ds:schemaRef ds:uri="http://purl.org/dc/elements/1.1/"/>
-    <ds:schemaRef ds:uri="http://purl.org/dc/terms/"/>
-    <ds:schemaRef ds:uri="http://schemas.microsoft.com/internal/obd"/>
-  </ds:schemaRefs>
-</ds:datastoreItem>
+<ds:datastoreItem xmlns:ds="http://schemas.openxmlformats.org/officeDocument/2006/customXml" ds:itemID="{ECA74B88-9CD3-4B94-ACDE-13B35E2E55D7}"/>
 </file>
 
 <file path=customXml/itemProps2.xml><?xml version="1.0" encoding="utf-8"?>

</xml_diff>